<commit_message>
Corrgiendo nombre de aplicación
</commit_message>
<xml_diff>
--- a/documentation/Informe Académico Taller Movil - Grupo 05.docx
+++ b/documentation/Informe Académico Taller Movil - Grupo 05.docx
@@ -196,7 +196,7 @@
           <w:sz w:val="32"/>
           <w:szCs w:val="32"/>
         </w:rPr>
-        <w:t>SAN MARCOS SALUD</w:t>
+        <w:t>CURITA SAN MARCOS</w:t>
       </w:r>
     </w:p>
     <w:p>
@@ -306,20 +306,7 @@
           <w:rFonts w:ascii="Times New Roman" w:eastAsia="Times New Roman" w:hAnsi="Times New Roman" w:cs="Times New Roman"/>
         </w:rPr>
         <w:br/>
-      </w:r>
-      <w:proofErr w:type="spellStart"/>
-      <w:r>
-        <w:rPr>
-          <w:rFonts w:ascii="Times New Roman" w:eastAsia="Times New Roman" w:hAnsi="Times New Roman" w:cs="Times New Roman"/>
-        </w:rPr>
-        <w:t>Jose</w:t>
-      </w:r>
-      <w:proofErr w:type="spellEnd"/>
-      <w:r>
-        <w:rPr>
-          <w:rFonts w:ascii="Times New Roman" w:eastAsia="Times New Roman" w:hAnsi="Times New Roman" w:cs="Times New Roman"/>
-        </w:rPr>
-        <w:t xml:space="preserve"> Alessandro QUISPE CABELLO</w:t>
+        <w:t>Jose Alessandro QUISPE CABELLO</w:t>
       </w:r>
       <w:r>
         <w:rPr>
@@ -1971,7 +1958,23 @@
           <w:sz w:val="24"/>
           <w:szCs w:val="24"/>
         </w:rPr>
-        <w:t>La aplicación del Modelo Mobile Sprint (MMS) en el desarrollo de San Marcos Salud permitiría una ejecución estructurada y flexible del proyecto, basada en ciclos iterativos enfocados en la mejora continua. Cada sprint se centraría en la implementación y optimización de funcionalidades clave, como la gestión de disponibilidad de citas y la integración de notificaciones de confirmación de pago. A través de la recopilación de retroalimentación por parte de los usuarios y stakeholders en cada iteración, se realizarían ajustes tanto a nivel técnico como de usabilidad, garantizando una evolución progresiva de la aplicación. Esta metodología favorece la adaptación ágil a nuevos requerimientos sin comprometer la estabilidad del sistema, optimizando los tiempos de desarrollo y asegurando una experiencia eficiente e intuitiva para los usuarios.</w:t>
+        <w:t xml:space="preserve">La aplicación del Modelo Mobile Sprint (MMS) en el desarrollo de </w:t>
+      </w:r>
+      <w:r>
+        <w:rPr>
+          <w:rFonts w:ascii="Times New Roman" w:eastAsia="Times New Roman" w:hAnsi="Times New Roman" w:cs="Times New Roman"/>
+          <w:sz w:val="24"/>
+          <w:szCs w:val="24"/>
+        </w:rPr>
+        <w:t>Curita San Marcos</w:t>
+      </w:r>
+      <w:r>
+        <w:rPr>
+          <w:rFonts w:ascii="Times New Roman" w:eastAsia="Times New Roman" w:hAnsi="Times New Roman" w:cs="Times New Roman"/>
+          <w:sz w:val="24"/>
+          <w:szCs w:val="24"/>
+        </w:rPr>
+        <w:t xml:space="preserve"> permitiría una ejecución estructurada y flexible del proyecto, basada en ciclos iterativos enfocados en la mejora continua. Cada sprint se centraría en la implementación y optimización de funcionalidades clave, como la gestión de disponibilidad de citas y la integración de notificaciones de confirmación de pago. A través de la recopilación de retroalimentación por parte de los usuarios y stakeholders en cada iteración, se realizarían ajustes tanto a nivel técnico como de usabilidad, garantizando una evolución progresiva de la aplicación. Esta metodología favorece la adaptación ágil a nuevos requerimientos sin comprometer la estabilidad del sistema, optimizando los tiempos de desarrollo y asegurando una experiencia eficiente e intuitiva para los usuarios.</w:t>
       </w:r>
     </w:p>
     <w:p>
@@ -2603,7 +2606,23 @@
           <w:sz w:val="24"/>
           <w:szCs w:val="24"/>
         </w:rPr>
-        <w:t>En este contexto, se plantea el desarrollo de una aplicación móvil llamada San Marcos Salud, que tiene como propósito principal mejorar la experiencia de los usuarios al reservar citas médicas en la clínica universitaria. Este proyecto busca resolver los problemas actuales mediante la implementación de un sistema de reservas eficiente y accesible, que además incorpore herramientas tecnológicas avanzadas, como la inteligencia artificial, para facilitar la interacción y optimizar la gestión interna.</w:t>
+        <w:t xml:space="preserve">En este contexto, se plantea el desarrollo de una aplicación móvil llamada </w:t>
+      </w:r>
+      <w:r>
+        <w:rPr>
+          <w:rFonts w:ascii="Times New Roman" w:eastAsia="Times New Roman" w:hAnsi="Times New Roman" w:cs="Times New Roman"/>
+          <w:sz w:val="24"/>
+          <w:szCs w:val="24"/>
+        </w:rPr>
+        <w:t>Curita San Marcos</w:t>
+      </w:r>
+      <w:r>
+        <w:rPr>
+          <w:rFonts w:ascii="Times New Roman" w:eastAsia="Times New Roman" w:hAnsi="Times New Roman" w:cs="Times New Roman"/>
+          <w:sz w:val="24"/>
+          <w:szCs w:val="24"/>
+        </w:rPr>
+        <w:t>, que tiene como propósito principal mejorar la experiencia de los usuarios al reservar citas médicas en la clínica universitaria. Este proyecto busca resolver los problemas actuales mediante la implementación de un sistema de reservas eficiente y accesible, que además incorpore herramientas tecnológicas avanzadas, como la inteligencia artificial, para facilitar la interacción y optimizar la gestión interna.</w:t>
       </w:r>
     </w:p>
     <w:p>
@@ -3842,7 +3861,23 @@
           <w:sz w:val="24"/>
           <w:szCs w:val="24"/>
         </w:rPr>
-        <w:t xml:space="preserve">La identificación de procesos en el proyecto San Marcos Salud es esencial para garantizar que las funciones principales de la aplicación se alineen con las necesidades de los usuarios y el personal de la clínica. Por </w:t>
+        <w:t xml:space="preserve">La identificación de procesos en el proyecto </w:t>
+      </w:r>
+      <w:r>
+        <w:rPr>
+          <w:rFonts w:ascii="Times New Roman" w:eastAsia="Times New Roman" w:hAnsi="Times New Roman" w:cs="Times New Roman"/>
+          <w:sz w:val="24"/>
+          <w:szCs w:val="24"/>
+        </w:rPr>
+        <w:t>Curita San Marcos</w:t>
+      </w:r>
+      <w:r>
+        <w:rPr>
+          <w:rFonts w:ascii="Times New Roman" w:eastAsia="Times New Roman" w:hAnsi="Times New Roman" w:cs="Times New Roman"/>
+          <w:sz w:val="24"/>
+          <w:szCs w:val="24"/>
+        </w:rPr>
+        <w:t xml:space="preserve"> es esencial para garantizar que las funciones principales de la aplicación se alineen con las necesidades de los usuarios y el personal de la clínica. Por </w:t>
       </w:r>
       <w:r>
         <w:rPr>
@@ -4735,7 +4770,23 @@
           <w:sz w:val="24"/>
           <w:szCs w:val="24"/>
         </w:rPr>
-        <w:t>La segmentación de mercado de San Marcos Salud se divide en dos grupos principales. En primer lugar, se encuentran los usuarios finales, que incluyen a estudiantes, docentes, personal administrativo y pacientes externos. Los estudiantes de la UNMSM representan una parte significativa de la demanda de servicios médicos en la clínica universitaria, ya que dependen de estos servicios como parte de su bienestar integral durante su formación académica. Por su parte, los docentes requieren un acceso ágil y eficiente a los servicios médicos debido a sus ajustados horarios laborales. El personal administrativo de la universidad también forma parte importante de este grupo, buscando una experiencia fluida y cómoda en la gestión de su atención médica. Asimismo, los pacientes externos que ocasionalmente acceden a los servicios médicos de la clínica universitaria completan este segmento de usuarios finales.</w:t>
+        <w:t xml:space="preserve">La segmentación de mercado de </w:t>
+      </w:r>
+      <w:r>
+        <w:rPr>
+          <w:rFonts w:ascii="Times New Roman" w:eastAsia="Times New Roman" w:hAnsi="Times New Roman" w:cs="Times New Roman"/>
+          <w:sz w:val="24"/>
+          <w:szCs w:val="24"/>
+        </w:rPr>
+        <w:t>Curita San Marcos</w:t>
+      </w:r>
+      <w:r>
+        <w:rPr>
+          <w:rFonts w:ascii="Times New Roman" w:eastAsia="Times New Roman" w:hAnsi="Times New Roman" w:cs="Times New Roman"/>
+          <w:sz w:val="24"/>
+          <w:szCs w:val="24"/>
+        </w:rPr>
+        <w:t xml:space="preserve"> se divide en dos grupos principales. En primer lugar, se encuentran los usuarios finales, que incluyen a estudiantes, docentes, personal administrativo y pacientes externos. Los estudiantes de la UNMSM representan una parte significativa de la demanda de servicios médicos en la clínica universitaria, ya que dependen de estos servicios como parte de su bienestar integral durante su formación académica. Por su parte, los docentes requieren un acceso ágil y eficiente a los servicios médicos debido a sus ajustados horarios laborales. El personal administrativo de la universidad también forma parte importante de este grupo, buscando una experiencia fluida y cómoda en la gestión de su atención médica. Asimismo, los pacientes externos que ocasionalmente acceden a los servicios médicos de la clínica universitaria completan este segmento de usuarios finales.</w:t>
       </w:r>
     </w:p>
     <w:p>
@@ -4808,7 +4859,23 @@
           <w:sz w:val="24"/>
           <w:szCs w:val="24"/>
         </w:rPr>
-        <w:t>Esta segmentación permite que el desarrollo de San Marcos Salud esté enfocado en cubrir las necesidades específicas de cada grupo, asegurando que tanto los usuarios finales como el personal de la clínica tengan una experiencia positiva y eficiente.</w:t>
+        <w:t xml:space="preserve">Esta segmentación permite que el desarrollo de </w:t>
+      </w:r>
+      <w:r>
+        <w:rPr>
+          <w:rFonts w:ascii="Times New Roman" w:eastAsia="Times New Roman" w:hAnsi="Times New Roman" w:cs="Times New Roman"/>
+          <w:sz w:val="24"/>
+          <w:szCs w:val="24"/>
+        </w:rPr>
+        <w:t>Curita San Marcos</w:t>
+      </w:r>
+      <w:r>
+        <w:rPr>
+          <w:rFonts w:ascii="Times New Roman" w:eastAsia="Times New Roman" w:hAnsi="Times New Roman" w:cs="Times New Roman"/>
+          <w:sz w:val="24"/>
+          <w:szCs w:val="24"/>
+        </w:rPr>
+        <w:t xml:space="preserve"> esté enfocado en cubrir las necesidades específicas de cada grupo, asegurando que tanto los usuarios finales como el personal de la clínica tengan una experiencia positiva y eficiente.</w:t>
       </w:r>
     </w:p>
     <w:p>
@@ -9605,25 +9672,7 @@
                 <w:sz w:val="20"/>
                 <w:szCs w:val="20"/>
               </w:rPr>
-              <w:t xml:space="preserve">Quispe Cabello, </w:t>
-            </w:r>
-            <w:proofErr w:type="spellStart"/>
-            <w:r>
-              <w:rPr>
-                <w:rFonts w:ascii="Times New Roman" w:eastAsia="Times New Roman" w:hAnsi="Times New Roman" w:cs="Times New Roman"/>
-                <w:sz w:val="20"/>
-                <w:szCs w:val="20"/>
-              </w:rPr>
-              <w:t>Jose</w:t>
-            </w:r>
-            <w:proofErr w:type="spellEnd"/>
-            <w:r>
-              <w:rPr>
-                <w:rFonts w:ascii="Times New Roman" w:eastAsia="Times New Roman" w:hAnsi="Times New Roman" w:cs="Times New Roman"/>
-                <w:sz w:val="20"/>
-                <w:szCs w:val="20"/>
-              </w:rPr>
-              <w:t xml:space="preserve"> Alessandro</w:t>
+              <w:t>Quispe Cabello, Jose Alessandro</w:t>
             </w:r>
           </w:p>
         </w:tc>
@@ -16227,25 +16276,7 @@
                 <w:sz w:val="20"/>
                 <w:szCs w:val="20"/>
               </w:rPr>
-              <w:t xml:space="preserve">Quispe Cabello, </w:t>
-            </w:r>
-            <w:proofErr w:type="spellStart"/>
-            <w:r>
-              <w:rPr>
-                <w:rFonts w:ascii="Times New Roman" w:eastAsia="Times New Roman" w:hAnsi="Times New Roman" w:cs="Times New Roman"/>
-                <w:sz w:val="20"/>
-                <w:szCs w:val="20"/>
-              </w:rPr>
-              <w:t>Jose</w:t>
-            </w:r>
-            <w:proofErr w:type="spellEnd"/>
-            <w:r>
-              <w:rPr>
-                <w:rFonts w:ascii="Times New Roman" w:eastAsia="Times New Roman" w:hAnsi="Times New Roman" w:cs="Times New Roman"/>
-                <w:sz w:val="20"/>
-                <w:szCs w:val="20"/>
-              </w:rPr>
-              <w:t xml:space="preserve"> Alessandro</w:t>
+              <w:t>Quispe Cabello, Jose Alessandro</w:t>
             </w:r>
           </w:p>
         </w:tc>
@@ -26080,7 +26111,23 @@
           <w:sz w:val="24"/>
           <w:szCs w:val="24"/>
         </w:rPr>
-        <w:t>Definir la arquitectura técnica y funcional de la aplicación San Marcos Salud.</w:t>
+        <w:t xml:space="preserve">Definir la arquitectura técnica y funcional de la aplicación </w:t>
+      </w:r>
+      <w:r>
+        <w:rPr>
+          <w:rFonts w:ascii="Times New Roman" w:hAnsi="Times New Roman" w:cs="Times New Roman"/>
+          <w:sz w:val="24"/>
+          <w:szCs w:val="24"/>
+        </w:rPr>
+        <w:t>Curita San Marcos</w:t>
+      </w:r>
+      <w:r>
+        <w:rPr>
+          <w:rFonts w:ascii="Times New Roman" w:hAnsi="Times New Roman" w:cs="Times New Roman"/>
+          <w:sz w:val="24"/>
+          <w:szCs w:val="24"/>
+        </w:rPr>
+        <w:t>.</w:t>
       </w:r>
     </w:p>
     <w:p>
@@ -31756,19 +31803,11 @@
                 <w:rFonts w:ascii="Times New Roman" w:hAnsi="Times New Roman" w:cs="Times New Roman"/>
               </w:rPr>
             </w:pPr>
-            <w:proofErr w:type="spellStart"/>
-            <w:r>
-              <w:rPr>
-                <w:rFonts w:ascii="Times New Roman" w:hAnsi="Times New Roman" w:cs="Times New Roman"/>
-              </w:rPr>
-              <w:t>Jose</w:t>
-            </w:r>
-            <w:proofErr w:type="spellEnd"/>
-            <w:r>
-              <w:rPr>
-                <w:rFonts w:ascii="Times New Roman" w:hAnsi="Times New Roman" w:cs="Times New Roman"/>
-              </w:rPr>
-              <w:t xml:space="preserve"> Alessandro Quispe Cabello </w:t>
+            <w:r>
+              <w:rPr>
+                <w:rFonts w:ascii="Times New Roman" w:hAnsi="Times New Roman" w:cs="Times New Roman"/>
+              </w:rPr>
+              <w:t>Jose Alessandro Quispe Cabello </w:t>
             </w:r>
           </w:p>
         </w:tc>
@@ -32848,19 +32887,11 @@
                 <w:rFonts w:ascii="Times New Roman" w:hAnsi="Times New Roman" w:cs="Times New Roman"/>
               </w:rPr>
             </w:pPr>
-            <w:proofErr w:type="spellStart"/>
-            <w:r>
-              <w:rPr>
-                <w:rFonts w:ascii="Times New Roman" w:hAnsi="Times New Roman" w:cs="Times New Roman"/>
-              </w:rPr>
-              <w:t>Jose</w:t>
-            </w:r>
-            <w:proofErr w:type="spellEnd"/>
-            <w:r>
-              <w:rPr>
-                <w:rFonts w:ascii="Times New Roman" w:hAnsi="Times New Roman" w:cs="Times New Roman"/>
-              </w:rPr>
-              <w:t xml:space="preserve"> Alessandro Quispe Cabello </w:t>
+            <w:r>
+              <w:rPr>
+                <w:rFonts w:ascii="Times New Roman" w:hAnsi="Times New Roman" w:cs="Times New Roman"/>
+              </w:rPr>
+              <w:t>Jose Alessandro Quispe Cabello </w:t>
             </w:r>
           </w:p>
         </w:tc>

</xml_diff>